<commit_message>
modif mask type icon
</commit_message>
<xml_diff>
--- a/2.Firmware/slave串口通信协议.docx
+++ b/2.Firmware/slave串口通信协议.docx
@@ -18,7 +18,7 @@
           <w:sz w:val="30"/>
           <w:szCs w:val="30"/>
         </w:rPr>
-        <w:t xml:space="preserve"> </w:t>
+        <w:t xml:space="preserve"> D003</w:t>
       </w:r>
       <w:r>
         <w:rPr>
@@ -27,25 +27,7 @@
           <w:sz w:val="30"/>
           <w:szCs w:val="30"/>
         </w:rPr>
-        <w:t>D003</w:t>
-      </w:r>
-      <w:r>
-        <w:rPr>
-          <w:rFonts w:hint="eastAsia"/>
-          <w:b/>
-          <w:sz w:val="30"/>
-          <w:szCs w:val="30"/>
-        </w:rPr>
-        <w:t>串口</w:t>
-      </w:r>
-      <w:r>
-        <w:rPr>
-          <w:rFonts w:hint="eastAsia"/>
-          <w:b/>
-          <w:sz w:val="30"/>
-          <w:szCs w:val="30"/>
-        </w:rPr>
-        <w:t>通讯协议</w:t>
+        <w:t>串口通讯协议</w:t>
       </w:r>
       <w:r>
         <w:rPr>
@@ -143,13 +125,7 @@
         <w:rPr>
           <w:rFonts w:hint="eastAsia"/>
         </w:rPr>
-        <w:t>平板</w:t>
-      </w:r>
-      <w:r>
-        <w:rPr>
-          <w:rFonts w:hint="eastAsia"/>
-        </w:rPr>
-        <w:t>采用</w:t>
+        <w:t>平板采用</w:t>
       </w:r>
       <w:r>
         <w:rPr>
@@ -176,19 +152,7 @@
         <w:rPr>
           <w:rFonts w:hint="eastAsia"/>
         </w:rPr>
-        <w:t>U</w:t>
-      </w:r>
-      <w:r>
-        <w:rPr>
-          <w:rFonts w:hint="eastAsia"/>
-        </w:rPr>
-        <w:t>S</w:t>
-      </w:r>
-      <w:r>
-        <w:rPr>
-          <w:rFonts w:hint="eastAsia"/>
-        </w:rPr>
-        <w:t>ART</w:t>
+        <w:t>USART</w:t>
       </w:r>
       <w:r>
         <w:rPr>
@@ -370,19 +334,11 @@
             <w:pPr>
               <w:jc w:val="center"/>
             </w:pPr>
-            <w:proofErr w:type="gramStart"/>
-            <w:r>
-              <w:rPr>
-                <w:rFonts w:hint="eastAsia"/>
-              </w:rPr>
-              <w:t>帧</w:t>
-            </w:r>
-            <w:proofErr w:type="gramEnd"/>
-            <w:r>
-              <w:rPr>
-                <w:rFonts w:hint="eastAsia"/>
-              </w:rPr>
-              <w:t>内容说明</w:t>
+            <w:r>
+              <w:rPr>
+                <w:rFonts w:hint="eastAsia"/>
+              </w:rPr>
+              <w:t>帧内容说明</w:t>
             </w:r>
           </w:p>
         </w:tc>
@@ -444,14 +400,12 @@
             <w:tcW w:w="1347" w:type="dxa"/>
           </w:tcPr>
           <w:p>
-            <w:proofErr w:type="gramStart"/>
             <w:r>
               <w:rPr>
                 <w:rFonts w:hint="eastAsia"/>
               </w:rPr>
               <w:t>帧头</w:t>
             </w:r>
-            <w:proofErr w:type="gramEnd"/>
             <w:r>
               <w:rPr>
                 <w:rFonts w:hint="eastAsia"/>
@@ -575,11 +529,6 @@
             <w:tcW w:w="4904" w:type="dxa"/>
           </w:tcPr>
           <w:p>
-            <w:pPr>
-              <w:rPr>
-                <w:rFonts w:hint="eastAsia"/>
-              </w:rPr>
-            </w:pPr>
             <w:proofErr w:type="spellStart"/>
             <w:r>
               <w:t>Cmd</w:t>
@@ -642,13 +591,7 @@
               <w:rPr>
                 <w:rFonts w:hint="eastAsia"/>
               </w:rPr>
-              <w:t>1</w:t>
-            </w:r>
-            <w:r>
-              <w:rPr>
-                <w:rFonts w:hint="eastAsia"/>
-              </w:rPr>
-              <w:t>Byte</w:t>
+              <w:t>1Byte</w:t>
             </w:r>
           </w:p>
         </w:tc>
@@ -661,19 +604,7 @@
               <w:rPr>
                 <w:rFonts w:hint="eastAsia"/>
               </w:rPr>
-              <w:t>Uint</w:t>
-            </w:r>
-            <w:r>
-              <w:rPr>
-                <w:rFonts w:hint="eastAsia"/>
-              </w:rPr>
-              <w:t>8</w:t>
-            </w:r>
-            <w:r>
-              <w:rPr>
-                <w:rFonts w:hint="eastAsia"/>
-              </w:rPr>
-              <w:t>_t</w:t>
+              <w:t>Uint8_t</w:t>
             </w:r>
           </w:p>
         </w:tc>
@@ -735,13 +666,7 @@
               <w:rPr>
                 <w:rFonts w:hint="eastAsia"/>
               </w:rPr>
-              <w:t>详见</w:t>
-            </w:r>
-            <w:r>
-              <w:rPr>
-                <w:rFonts w:hint="eastAsia"/>
-              </w:rPr>
-              <w:t>数据表</w:t>
+              <w:t>详见数据表</w:t>
             </w:r>
           </w:p>
         </w:tc>
@@ -863,7 +788,6 @@
     <w:p>
       <w:pPr>
         <w:rPr>
-          <w:rFonts w:hint="eastAsia"/>
           <w:b/>
           <w:sz w:val="28"/>
           <w:szCs w:val="28"/>
@@ -915,21 +839,7 @@
               <w:rPr>
                 <w:rFonts w:hint="eastAsia"/>
               </w:rPr>
-              <w:t>滴</w:t>
-            </w:r>
-            <w:proofErr w:type="gramStart"/>
-            <w:r>
-              <w:rPr>
-                <w:rFonts w:hint="eastAsia"/>
-              </w:rPr>
-              <w:t>液控制</w:t>
-            </w:r>
-            <w:proofErr w:type="gramEnd"/>
-            <w:r>
-              <w:rPr>
-                <w:rFonts w:hint="eastAsia"/>
-              </w:rPr>
-              <w:t>命令</w:t>
+              <w:t>滴液控制命令</w:t>
             </w:r>
           </w:p>
         </w:tc>
@@ -985,22 +895,8 @@
               <w:rPr>
                 <w:rFonts w:hint="eastAsia"/>
               </w:rPr>
-              <w:t>启动</w:t>
-            </w:r>
-            <w:r>
-              <w:rPr>
-                <w:rFonts w:hint="eastAsia"/>
-              </w:rPr>
-              <w:t>基础</w:t>
-            </w:r>
-            <w:proofErr w:type="gramStart"/>
-            <w:r>
-              <w:rPr>
-                <w:rFonts w:hint="eastAsia"/>
-              </w:rPr>
-              <w:t>液动作</w:t>
-            </w:r>
-            <w:proofErr w:type="gramEnd"/>
+              <w:t>启动基础液动作</w:t>
+            </w:r>
           </w:p>
         </w:tc>
       </w:tr>
@@ -1219,9 +1115,6 @@
           <w:p>
             <w:pPr>
               <w:jc w:val="center"/>
-              <w:rPr>
-                <w:rFonts w:hint="eastAsia"/>
-              </w:rPr>
             </w:pPr>
             <w:r>
               <w:t>0x</w:t>
@@ -1242,11 +1135,6 @@
             <w:tcW w:w="5677" w:type="dxa"/>
           </w:tcPr>
           <w:p>
-            <w:pPr>
-              <w:rPr>
-                <w:rFonts w:hint="eastAsia"/>
-              </w:rPr>
-            </w:pPr>
             <w:r>
               <w:rPr>
                 <w:rFonts w:hint="eastAsia"/>
@@ -1264,9 +1152,6 @@
           <w:p>
             <w:pPr>
               <w:jc w:val="center"/>
-              <w:rPr>
-                <w:rFonts w:hint="eastAsia"/>
-              </w:rPr>
             </w:pPr>
             <w:r>
               <w:rPr>
@@ -1284,11 +1169,6 @@
             <w:tcW w:w="5677" w:type="dxa"/>
           </w:tcPr>
           <w:p>
-            <w:pPr>
-              <w:rPr>
-                <w:rFonts w:hint="eastAsia"/>
-              </w:rPr>
-            </w:pPr>
             <w:r>
               <w:rPr>
                 <w:rFonts w:hint="eastAsia"/>
@@ -1306,9 +1186,6 @@
           <w:p>
             <w:pPr>
               <w:jc w:val="center"/>
-              <w:rPr>
-                <w:rFonts w:hint="eastAsia"/>
-              </w:rPr>
             </w:pPr>
             <w:r>
               <w:rPr>
@@ -1326,11 +1203,6 @@
             <w:tcW w:w="5677" w:type="dxa"/>
           </w:tcPr>
           <w:p>
-            <w:pPr>
-              <w:rPr>
-                <w:rFonts w:hint="eastAsia"/>
-              </w:rPr>
-            </w:pPr>
             <w:r>
               <w:rPr>
                 <w:rFonts w:hint="eastAsia"/>
@@ -1666,16 +1538,7 @@
           <w:sz w:val="24"/>
           <w:szCs w:val="24"/>
         </w:rPr>
-        <w:t>启动</w:t>
-      </w:r>
-      <w:r>
-        <w:rPr>
-          <w:rFonts w:hint="eastAsia"/>
-          <w:color w:val="FF0000"/>
-          <w:sz w:val="24"/>
-          <w:szCs w:val="24"/>
-        </w:rPr>
-        <w:t>基础液</w:t>
+        <w:t>启动基础液</w:t>
       </w:r>
     </w:p>
     <w:tbl>
@@ -1730,7 +1593,6 @@
                 <w:szCs w:val="24"/>
               </w:rPr>
             </w:pPr>
-            <w:proofErr w:type="gramStart"/>
             <w:r>
               <w:rPr>
                 <w:rFonts w:hint="eastAsia"/>
@@ -1740,7 +1602,6 @@
               </w:rPr>
               <w:t>字节位</w:t>
             </w:r>
-            <w:proofErr w:type="gramEnd"/>
           </w:p>
         </w:tc>
         <w:tc>
@@ -2308,25 +2169,7 @@
                 <w:sz w:val="24"/>
                 <w:szCs w:val="24"/>
               </w:rPr>
-              <w:t>眼膜</w:t>
-            </w:r>
-            <w:r>
-              <w:rPr>
-                <w:rFonts w:hint="eastAsia"/>
-                <w:color w:val="000000" w:themeColor="text1"/>
-                <w:sz w:val="24"/>
-                <w:szCs w:val="24"/>
-              </w:rPr>
-              <w:t>基础液</w:t>
-            </w:r>
-            <w:r>
-              <w:rPr>
-                <w:rFonts w:hint="eastAsia"/>
-                <w:color w:val="000000" w:themeColor="text1"/>
-                <w:sz w:val="24"/>
-                <w:szCs w:val="24"/>
-              </w:rPr>
-              <w:t xml:space="preserve"> </w:t>
+              <w:t xml:space="preserve">T </w:t>
             </w:r>
             <w:r>
               <w:rPr>
@@ -2417,25 +2260,7 @@
                 <w:sz w:val="24"/>
                 <w:szCs w:val="24"/>
               </w:rPr>
-              <w:t>眼膜</w:t>
-            </w:r>
-            <w:r>
-              <w:rPr>
-                <w:rFonts w:hint="eastAsia"/>
-                <w:color w:val="000000" w:themeColor="text1"/>
-                <w:sz w:val="24"/>
-                <w:szCs w:val="24"/>
-              </w:rPr>
-              <w:t>基础液</w:t>
-            </w:r>
-            <w:r>
-              <w:rPr>
-                <w:rFonts w:hint="eastAsia"/>
-                <w:color w:val="000000" w:themeColor="text1"/>
-                <w:sz w:val="24"/>
-                <w:szCs w:val="24"/>
-              </w:rPr>
-              <w:t xml:space="preserve"> </w:t>
+              <w:t xml:space="preserve">T </w:t>
             </w:r>
             <w:r>
               <w:rPr>
@@ -2519,26 +2344,14 @@
                 <w:szCs w:val="24"/>
               </w:rPr>
             </w:pPr>
-            <w:proofErr w:type="gramStart"/>
-            <w:r>
-              <w:rPr>
-                <w:rFonts w:hint="eastAsia"/>
-                <w:color w:val="000000" w:themeColor="text1"/>
-                <w:sz w:val="24"/>
-                <w:szCs w:val="24"/>
-              </w:rPr>
-              <w:t>颈</w:t>
-            </w:r>
-            <w:r>
-              <w:rPr>
-                <w:rFonts w:hint="eastAsia"/>
-                <w:color w:val="000000" w:themeColor="text1"/>
-                <w:sz w:val="24"/>
-                <w:szCs w:val="24"/>
-              </w:rPr>
-              <w:t>膜基础液</w:t>
-            </w:r>
-            <w:proofErr w:type="gramEnd"/>
+            <w:r>
+              <w:rPr>
+                <w:color w:val="000000" w:themeColor="text1"/>
+                <w:sz w:val="24"/>
+                <w:szCs w:val="24"/>
+              </w:rPr>
+              <w:t>F</w:t>
+            </w:r>
             <w:r>
               <w:rPr>
                 <w:rFonts w:hint="eastAsia"/>
@@ -2630,26 +2443,14 @@
                 <w:szCs w:val="24"/>
               </w:rPr>
             </w:pPr>
-            <w:proofErr w:type="gramStart"/>
-            <w:r>
-              <w:rPr>
-                <w:rFonts w:hint="eastAsia"/>
-                <w:color w:val="000000" w:themeColor="text1"/>
-                <w:sz w:val="24"/>
-                <w:szCs w:val="24"/>
-              </w:rPr>
-              <w:t>颈</w:t>
-            </w:r>
-            <w:r>
-              <w:rPr>
-                <w:rFonts w:hint="eastAsia"/>
-                <w:color w:val="000000" w:themeColor="text1"/>
-                <w:sz w:val="24"/>
-                <w:szCs w:val="24"/>
-              </w:rPr>
-              <w:t>膜基础液</w:t>
-            </w:r>
-            <w:proofErr w:type="gramEnd"/>
+            <w:r>
+              <w:rPr>
+                <w:color w:val="000000" w:themeColor="text1"/>
+                <w:sz w:val="24"/>
+                <w:szCs w:val="24"/>
+              </w:rPr>
+              <w:t>F</w:t>
+            </w:r>
             <w:r>
               <w:rPr>
                 <w:rFonts w:hint="eastAsia"/>
@@ -2710,7 +2511,6 @@
             <w:pPr>
               <w:jc w:val="left"/>
               <w:rPr>
-                <w:rFonts w:hint="eastAsia"/>
                 <w:color w:val="000000" w:themeColor="text1"/>
                 <w:sz w:val="24"/>
                 <w:szCs w:val="24"/>
@@ -2735,20 +2535,19 @@
             <w:pPr>
               <w:jc w:val="left"/>
               <w:rPr>
-                <w:rFonts w:hint="eastAsia"/>
-                <w:color w:val="000000" w:themeColor="text1"/>
-                <w:sz w:val="24"/>
-                <w:szCs w:val="24"/>
-              </w:rPr>
-            </w:pPr>
-            <w:r>
-              <w:rPr>
-                <w:rFonts w:hint="eastAsia"/>
-                <w:color w:val="000000" w:themeColor="text1"/>
-                <w:sz w:val="24"/>
-                <w:szCs w:val="24"/>
-              </w:rPr>
-              <w:t>T</w:t>
+                <w:color w:val="000000" w:themeColor="text1"/>
+                <w:sz w:val="24"/>
+                <w:szCs w:val="24"/>
+              </w:rPr>
+            </w:pPr>
+            <w:r>
+              <w:rPr>
+                <w:rFonts w:hint="eastAsia"/>
+                <w:color w:val="000000" w:themeColor="text1"/>
+                <w:sz w:val="24"/>
+                <w:szCs w:val="24"/>
+              </w:rPr>
+              <w:t>眼膜基础液</w:t>
             </w:r>
             <w:r>
               <w:rPr>
@@ -2810,7 +2609,6 @@
             <w:pPr>
               <w:jc w:val="left"/>
               <w:rPr>
-                <w:rFonts w:hint="eastAsia"/>
                 <w:color w:val="000000" w:themeColor="text1"/>
                 <w:sz w:val="24"/>
                 <w:szCs w:val="24"/>
@@ -2843,20 +2641,19 @@
             <w:pPr>
               <w:jc w:val="left"/>
               <w:rPr>
-                <w:rFonts w:hint="eastAsia"/>
-                <w:color w:val="000000" w:themeColor="text1"/>
-                <w:sz w:val="24"/>
-                <w:szCs w:val="24"/>
-              </w:rPr>
-            </w:pPr>
-            <w:r>
-              <w:rPr>
-                <w:rFonts w:hint="eastAsia"/>
-                <w:color w:val="000000" w:themeColor="text1"/>
-                <w:sz w:val="24"/>
-                <w:szCs w:val="24"/>
-              </w:rPr>
-              <w:t>T</w:t>
+                <w:color w:val="000000" w:themeColor="text1"/>
+                <w:sz w:val="24"/>
+                <w:szCs w:val="24"/>
+              </w:rPr>
+            </w:pPr>
+            <w:r>
+              <w:rPr>
+                <w:rFonts w:hint="eastAsia"/>
+                <w:color w:val="000000" w:themeColor="text1"/>
+                <w:sz w:val="24"/>
+                <w:szCs w:val="24"/>
+              </w:rPr>
+              <w:t>眼膜基础液</w:t>
             </w:r>
             <w:r>
               <w:rPr>
@@ -2918,7 +2715,6 @@
             <w:pPr>
               <w:jc w:val="left"/>
               <w:rPr>
-                <w:rFonts w:hint="eastAsia"/>
                 <w:color w:val="000000" w:themeColor="text1"/>
                 <w:sz w:val="24"/>
                 <w:szCs w:val="24"/>
@@ -2951,19 +2747,19 @@
             <w:pPr>
               <w:jc w:val="left"/>
               <w:rPr>
-                <w:rFonts w:hint="eastAsia"/>
-                <w:color w:val="000000" w:themeColor="text1"/>
-                <w:sz w:val="24"/>
-                <w:szCs w:val="24"/>
-              </w:rPr>
-            </w:pPr>
-            <w:r>
-              <w:rPr>
-                <w:color w:val="000000" w:themeColor="text1"/>
-                <w:sz w:val="24"/>
-                <w:szCs w:val="24"/>
-              </w:rPr>
-              <w:t>F</w:t>
+                <w:color w:val="000000" w:themeColor="text1"/>
+                <w:sz w:val="24"/>
+                <w:szCs w:val="24"/>
+              </w:rPr>
+            </w:pPr>
+            <w:r>
+              <w:rPr>
+                <w:rFonts w:hint="eastAsia"/>
+                <w:color w:val="000000" w:themeColor="text1"/>
+                <w:sz w:val="24"/>
+                <w:szCs w:val="24"/>
+              </w:rPr>
+              <w:t>颈膜基础液</w:t>
             </w:r>
             <w:r>
               <w:rPr>
@@ -3025,7 +2821,6 @@
             <w:pPr>
               <w:jc w:val="left"/>
               <w:rPr>
-                <w:rFonts w:hint="eastAsia"/>
                 <w:color w:val="000000" w:themeColor="text1"/>
                 <w:sz w:val="24"/>
                 <w:szCs w:val="24"/>
@@ -3058,19 +2853,19 @@
             <w:pPr>
               <w:jc w:val="left"/>
               <w:rPr>
-                <w:rFonts w:hint="eastAsia"/>
-                <w:color w:val="000000" w:themeColor="text1"/>
-                <w:sz w:val="24"/>
-                <w:szCs w:val="24"/>
-              </w:rPr>
-            </w:pPr>
-            <w:r>
-              <w:rPr>
-                <w:color w:val="000000" w:themeColor="text1"/>
-                <w:sz w:val="24"/>
-                <w:szCs w:val="24"/>
-              </w:rPr>
-              <w:t>F</w:t>
+                <w:color w:val="000000" w:themeColor="text1"/>
+                <w:sz w:val="24"/>
+                <w:szCs w:val="24"/>
+              </w:rPr>
+            </w:pPr>
+            <w:r>
+              <w:rPr>
+                <w:rFonts w:hint="eastAsia"/>
+                <w:color w:val="000000" w:themeColor="text1"/>
+                <w:sz w:val="24"/>
+                <w:szCs w:val="24"/>
+              </w:rPr>
+              <w:t>颈膜基础液</w:t>
             </w:r>
             <w:r>
               <w:rPr>
@@ -3111,6 +2906,16 @@
         </w:rPr>
         <w:t xml:space="preserve"> </w:t>
       </w:r>
+    </w:p>
+    <w:p>
+      <w:pPr>
+        <w:jc w:val="left"/>
+        <w:rPr>
+          <w:color w:val="FF0000"/>
+          <w:sz w:val="24"/>
+          <w:szCs w:val="24"/>
+        </w:rPr>
+      </w:pPr>
     </w:p>
     <w:p>
       <w:pPr>
@@ -3236,7 +3041,6 @@
                 <w:szCs w:val="24"/>
               </w:rPr>
             </w:pPr>
-            <w:proofErr w:type="gramStart"/>
             <w:r>
               <w:rPr>
                 <w:rFonts w:hint="eastAsia"/>
@@ -3246,7 +3050,6 @@
               </w:rPr>
               <w:t>字节位</w:t>
             </w:r>
-            <w:proofErr w:type="gramEnd"/>
           </w:p>
         </w:tc>
         <w:tc>
@@ -3777,16 +3580,7 @@
                 <w:sz w:val="24"/>
                 <w:szCs w:val="24"/>
               </w:rPr>
-              <w:t>大</w:t>
-            </w:r>
-            <w:r>
-              <w:rPr>
-                <w:rFonts w:hint="eastAsia"/>
-                <w:color w:val="FF0000"/>
-                <w:sz w:val="24"/>
-                <w:szCs w:val="24"/>
-              </w:rPr>
-              <w:t>面膜</w:t>
+              <w:t>大面膜</w:t>
             </w:r>
             <w:r>
               <w:rPr>
@@ -3877,16 +3671,7 @@
                 <w:sz w:val="24"/>
                 <w:szCs w:val="24"/>
               </w:rPr>
-              <w:t>大</w:t>
-            </w:r>
-            <w:r>
-              <w:rPr>
-                <w:rFonts w:hint="eastAsia"/>
-                <w:color w:val="FF0000"/>
-                <w:sz w:val="24"/>
-                <w:szCs w:val="24"/>
-              </w:rPr>
-              <w:t>面膜</w:t>
+              <w:t>大面膜</w:t>
             </w:r>
             <w:r>
               <w:rPr>
@@ -3977,16 +3762,7 @@
                 <w:sz w:val="24"/>
                 <w:szCs w:val="24"/>
               </w:rPr>
-              <w:t>大</w:t>
-            </w:r>
-            <w:r>
-              <w:rPr>
-                <w:rFonts w:hint="eastAsia"/>
-                <w:color w:val="FF0000"/>
-                <w:sz w:val="24"/>
-                <w:szCs w:val="24"/>
-              </w:rPr>
-              <w:t>面膜</w:t>
+              <w:t>大面膜</w:t>
             </w:r>
             <w:r>
               <w:rPr>
@@ -4077,16 +3853,7 @@
                 <w:sz w:val="24"/>
                 <w:szCs w:val="24"/>
               </w:rPr>
-              <w:t>大</w:t>
-            </w:r>
-            <w:r>
-              <w:rPr>
-                <w:rFonts w:hint="eastAsia"/>
-                <w:color w:val="FF0000"/>
-                <w:sz w:val="24"/>
-                <w:szCs w:val="24"/>
-              </w:rPr>
-              <w:t>面膜</w:t>
+              <w:t>大面膜</w:t>
             </w:r>
             <w:r>
               <w:rPr>
@@ -4172,21 +3939,11 @@
             </w:pPr>
             <w:r>
               <w:rPr>
-                <w:rFonts w:hint="eastAsia"/>
-                <w:color w:val="000000" w:themeColor="text1"/>
-                <w:sz w:val="24"/>
-                <w:szCs w:val="24"/>
-              </w:rPr>
-              <w:t>眼</w:t>
-            </w:r>
-            <w:r>
-              <w:rPr>
-                <w:rFonts w:hint="eastAsia"/>
-                <w:color w:val="000000" w:themeColor="text1"/>
-                <w:sz w:val="24"/>
-                <w:szCs w:val="24"/>
-              </w:rPr>
-              <w:t>膜</w:t>
+                <w:color w:val="000000" w:themeColor="text1"/>
+                <w:sz w:val="24"/>
+                <w:szCs w:val="24"/>
+              </w:rPr>
+              <w:t xml:space="preserve">T </w:t>
             </w:r>
             <w:r>
               <w:rPr>
@@ -4277,16 +4034,15 @@
                 <w:sz w:val="24"/>
                 <w:szCs w:val="24"/>
               </w:rPr>
-              <w:t>眼</w:t>
-            </w:r>
-            <w:r>
-              <w:rPr>
-                <w:rFonts w:hint="eastAsia"/>
-                <w:color w:val="000000" w:themeColor="text1"/>
-                <w:sz w:val="24"/>
-                <w:szCs w:val="24"/>
-              </w:rPr>
-              <w:t>膜</w:t>
+              <w:t>T</w:t>
+            </w:r>
+            <w:r>
+              <w:rPr>
+                <w:color w:val="000000" w:themeColor="text1"/>
+                <w:sz w:val="24"/>
+                <w:szCs w:val="24"/>
+              </w:rPr>
+              <w:t xml:space="preserve"> </w:t>
             </w:r>
             <w:r>
               <w:rPr>
@@ -4377,16 +4133,15 @@
                 <w:sz w:val="24"/>
                 <w:szCs w:val="24"/>
               </w:rPr>
-              <w:t>眼</w:t>
-            </w:r>
-            <w:r>
-              <w:rPr>
-                <w:rFonts w:hint="eastAsia"/>
-                <w:color w:val="000000" w:themeColor="text1"/>
-                <w:sz w:val="24"/>
-                <w:szCs w:val="24"/>
-              </w:rPr>
-              <w:t>膜</w:t>
+              <w:t>T</w:t>
+            </w:r>
+            <w:r>
+              <w:rPr>
+                <w:color w:val="000000" w:themeColor="text1"/>
+                <w:sz w:val="24"/>
+                <w:szCs w:val="24"/>
+              </w:rPr>
+              <w:t xml:space="preserve"> </w:t>
             </w:r>
             <w:r>
               <w:rPr>
@@ -4477,16 +4232,15 @@
                 <w:sz w:val="24"/>
                 <w:szCs w:val="24"/>
               </w:rPr>
-              <w:t>眼</w:t>
-            </w:r>
-            <w:r>
-              <w:rPr>
-                <w:rFonts w:hint="eastAsia"/>
-                <w:color w:val="000000" w:themeColor="text1"/>
-                <w:sz w:val="24"/>
-                <w:szCs w:val="24"/>
-              </w:rPr>
-              <w:t>膜</w:t>
+              <w:t>T</w:t>
+            </w:r>
+            <w:r>
+              <w:rPr>
+                <w:color w:val="000000" w:themeColor="text1"/>
+                <w:sz w:val="24"/>
+                <w:szCs w:val="24"/>
+              </w:rPr>
+              <w:t xml:space="preserve"> </w:t>
             </w:r>
             <w:r>
               <w:rPr>
@@ -4570,26 +4324,23 @@
                 <w:szCs w:val="24"/>
               </w:rPr>
             </w:pPr>
-            <w:proofErr w:type="gramStart"/>
-            <w:r>
-              <w:rPr>
-                <w:rFonts w:hint="eastAsia"/>
-                <w:color w:val="000000" w:themeColor="text1"/>
-                <w:sz w:val="24"/>
-                <w:szCs w:val="24"/>
-              </w:rPr>
-              <w:t>颈</w:t>
-            </w:r>
-            <w:r>
-              <w:rPr>
-                <w:rFonts w:hint="eastAsia"/>
-                <w:color w:val="000000" w:themeColor="text1"/>
-                <w:sz w:val="24"/>
-                <w:szCs w:val="24"/>
-              </w:rPr>
-              <w:t>膜</w:t>
-            </w:r>
-            <w:proofErr w:type="gramEnd"/>
+            <w:r>
+              <w:rPr>
+                <w:rFonts w:hint="eastAsia"/>
+                <w:color w:val="000000" w:themeColor="text1"/>
+                <w:sz w:val="24"/>
+                <w:szCs w:val="24"/>
+              </w:rPr>
+              <w:t>F</w:t>
+            </w:r>
+            <w:r>
+              <w:rPr>
+                <w:color w:val="000000" w:themeColor="text1"/>
+                <w:sz w:val="24"/>
+                <w:szCs w:val="24"/>
+              </w:rPr>
+              <w:t xml:space="preserve"> </w:t>
+            </w:r>
             <w:r>
               <w:rPr>
                 <w:rFonts w:hint="eastAsia"/>
@@ -4672,26 +4423,23 @@
                 <w:szCs w:val="24"/>
               </w:rPr>
             </w:pPr>
-            <w:proofErr w:type="gramStart"/>
-            <w:r>
-              <w:rPr>
-                <w:rFonts w:hint="eastAsia"/>
-                <w:color w:val="000000" w:themeColor="text1"/>
-                <w:sz w:val="24"/>
-                <w:szCs w:val="24"/>
-              </w:rPr>
-              <w:t>颈</w:t>
-            </w:r>
-            <w:r>
-              <w:rPr>
-                <w:rFonts w:hint="eastAsia"/>
-                <w:color w:val="000000" w:themeColor="text1"/>
-                <w:sz w:val="24"/>
-                <w:szCs w:val="24"/>
-              </w:rPr>
-              <w:t>膜</w:t>
-            </w:r>
-            <w:proofErr w:type="gramEnd"/>
+            <w:r>
+              <w:rPr>
+                <w:rFonts w:hint="eastAsia"/>
+                <w:color w:val="000000" w:themeColor="text1"/>
+                <w:sz w:val="24"/>
+                <w:szCs w:val="24"/>
+              </w:rPr>
+              <w:t>F</w:t>
+            </w:r>
+            <w:r>
+              <w:rPr>
+                <w:color w:val="000000" w:themeColor="text1"/>
+                <w:sz w:val="24"/>
+                <w:szCs w:val="24"/>
+              </w:rPr>
+              <w:t xml:space="preserve"> </w:t>
+            </w:r>
             <w:r>
               <w:rPr>
                 <w:rFonts w:hint="eastAsia"/>
@@ -4777,26 +4525,23 @@
                 <w:szCs w:val="24"/>
               </w:rPr>
             </w:pPr>
-            <w:proofErr w:type="gramStart"/>
-            <w:r>
-              <w:rPr>
-                <w:rFonts w:hint="eastAsia"/>
-                <w:color w:val="000000" w:themeColor="text1"/>
-                <w:sz w:val="24"/>
-                <w:szCs w:val="24"/>
-              </w:rPr>
-              <w:t>颈</w:t>
-            </w:r>
-            <w:r>
-              <w:rPr>
-                <w:rFonts w:hint="eastAsia"/>
-                <w:color w:val="000000" w:themeColor="text1"/>
-                <w:sz w:val="24"/>
-                <w:szCs w:val="24"/>
-              </w:rPr>
-              <w:t>膜</w:t>
-            </w:r>
-            <w:proofErr w:type="gramEnd"/>
+            <w:r>
+              <w:rPr>
+                <w:rFonts w:hint="eastAsia"/>
+                <w:color w:val="000000" w:themeColor="text1"/>
+                <w:sz w:val="24"/>
+                <w:szCs w:val="24"/>
+              </w:rPr>
+              <w:t>F</w:t>
+            </w:r>
+            <w:r>
+              <w:rPr>
+                <w:color w:val="000000" w:themeColor="text1"/>
+                <w:sz w:val="24"/>
+                <w:szCs w:val="24"/>
+              </w:rPr>
+              <w:t xml:space="preserve"> </w:t>
+            </w:r>
             <w:r>
               <w:rPr>
                 <w:rFonts w:hint="eastAsia"/>
@@ -4879,26 +4624,23 @@
                 <w:szCs w:val="24"/>
               </w:rPr>
             </w:pPr>
-            <w:proofErr w:type="gramStart"/>
-            <w:r>
-              <w:rPr>
-                <w:rFonts w:hint="eastAsia"/>
-                <w:color w:val="000000" w:themeColor="text1"/>
-                <w:sz w:val="24"/>
-                <w:szCs w:val="24"/>
-              </w:rPr>
-              <w:t>颈</w:t>
-            </w:r>
-            <w:r>
-              <w:rPr>
-                <w:rFonts w:hint="eastAsia"/>
-                <w:color w:val="000000" w:themeColor="text1"/>
-                <w:sz w:val="24"/>
-                <w:szCs w:val="24"/>
-              </w:rPr>
-              <w:t>膜</w:t>
-            </w:r>
-            <w:proofErr w:type="gramEnd"/>
+            <w:r>
+              <w:rPr>
+                <w:rFonts w:hint="eastAsia"/>
+                <w:color w:val="000000" w:themeColor="text1"/>
+                <w:sz w:val="24"/>
+                <w:szCs w:val="24"/>
+              </w:rPr>
+              <w:t>F</w:t>
+            </w:r>
+            <w:r>
+              <w:rPr>
+                <w:color w:val="000000" w:themeColor="text1"/>
+                <w:sz w:val="24"/>
+                <w:szCs w:val="24"/>
+              </w:rPr>
+              <w:t xml:space="preserve"> </w:t>
+            </w:r>
             <w:r>
               <w:rPr>
                 <w:rFonts w:hint="eastAsia"/>
@@ -4950,7 +4692,6 @@
             <w:pPr>
               <w:jc w:val="left"/>
               <w:rPr>
-                <w:rFonts w:hint="eastAsia"/>
                 <w:color w:val="000000" w:themeColor="text1"/>
                 <w:sz w:val="24"/>
                 <w:szCs w:val="24"/>
@@ -4983,19 +4724,19 @@
             <w:pPr>
               <w:jc w:val="left"/>
               <w:rPr>
-                <w:rFonts w:hint="eastAsia"/>
-                <w:color w:val="000000" w:themeColor="text1"/>
-                <w:sz w:val="24"/>
-                <w:szCs w:val="24"/>
-              </w:rPr>
-            </w:pPr>
-            <w:r>
-              <w:rPr>
-                <w:color w:val="000000" w:themeColor="text1"/>
-                <w:sz w:val="24"/>
-                <w:szCs w:val="24"/>
-              </w:rPr>
-              <w:t xml:space="preserve">T </w:t>
+                <w:color w:val="000000" w:themeColor="text1"/>
+                <w:sz w:val="24"/>
+                <w:szCs w:val="24"/>
+              </w:rPr>
+            </w:pPr>
+            <w:r>
+              <w:rPr>
+                <w:rFonts w:hint="eastAsia"/>
+                <w:color w:val="000000" w:themeColor="text1"/>
+                <w:sz w:val="24"/>
+                <w:szCs w:val="24"/>
+              </w:rPr>
+              <w:t>眼膜</w:t>
             </w:r>
             <w:r>
               <w:rPr>
@@ -5048,7 +4789,6 @@
             <w:pPr>
               <w:jc w:val="left"/>
               <w:rPr>
-                <w:rFonts w:hint="eastAsia"/>
                 <w:color w:val="000000" w:themeColor="text1"/>
                 <w:sz w:val="24"/>
                 <w:szCs w:val="24"/>
@@ -5081,28 +4821,19 @@
             <w:pPr>
               <w:jc w:val="left"/>
               <w:rPr>
-                <w:rFonts w:hint="eastAsia"/>
-                <w:color w:val="000000" w:themeColor="text1"/>
-                <w:sz w:val="24"/>
-                <w:szCs w:val="24"/>
-              </w:rPr>
-            </w:pPr>
-            <w:r>
-              <w:rPr>
-                <w:rFonts w:hint="eastAsia"/>
-                <w:color w:val="000000" w:themeColor="text1"/>
-                <w:sz w:val="24"/>
-                <w:szCs w:val="24"/>
-              </w:rPr>
-              <w:t>T</w:t>
-            </w:r>
-            <w:r>
-              <w:rPr>
-                <w:color w:val="000000" w:themeColor="text1"/>
-                <w:sz w:val="24"/>
-                <w:szCs w:val="24"/>
-              </w:rPr>
-              <w:t xml:space="preserve"> </w:t>
+                <w:color w:val="000000" w:themeColor="text1"/>
+                <w:sz w:val="24"/>
+                <w:szCs w:val="24"/>
+              </w:rPr>
+            </w:pPr>
+            <w:r>
+              <w:rPr>
+                <w:rFonts w:hint="eastAsia"/>
+                <w:color w:val="000000" w:themeColor="text1"/>
+                <w:sz w:val="24"/>
+                <w:szCs w:val="24"/>
+              </w:rPr>
+              <w:t>眼膜</w:t>
             </w:r>
             <w:r>
               <w:rPr>
@@ -5155,7 +4886,6 @@
             <w:pPr>
               <w:jc w:val="left"/>
               <w:rPr>
-                <w:rFonts w:hint="eastAsia"/>
                 <w:color w:val="000000" w:themeColor="text1"/>
                 <w:sz w:val="24"/>
                 <w:szCs w:val="24"/>
@@ -5188,28 +4918,19 @@
             <w:pPr>
               <w:jc w:val="left"/>
               <w:rPr>
-                <w:rFonts w:hint="eastAsia"/>
-                <w:color w:val="000000" w:themeColor="text1"/>
-                <w:sz w:val="24"/>
-                <w:szCs w:val="24"/>
-              </w:rPr>
-            </w:pPr>
-            <w:r>
-              <w:rPr>
-                <w:rFonts w:hint="eastAsia"/>
-                <w:color w:val="000000" w:themeColor="text1"/>
-                <w:sz w:val="24"/>
-                <w:szCs w:val="24"/>
-              </w:rPr>
-              <w:t>T</w:t>
-            </w:r>
-            <w:r>
-              <w:rPr>
-                <w:color w:val="000000" w:themeColor="text1"/>
-                <w:sz w:val="24"/>
-                <w:szCs w:val="24"/>
-              </w:rPr>
-              <w:t xml:space="preserve"> </w:t>
+                <w:color w:val="000000" w:themeColor="text1"/>
+                <w:sz w:val="24"/>
+                <w:szCs w:val="24"/>
+              </w:rPr>
+            </w:pPr>
+            <w:r>
+              <w:rPr>
+                <w:rFonts w:hint="eastAsia"/>
+                <w:color w:val="000000" w:themeColor="text1"/>
+                <w:sz w:val="24"/>
+                <w:szCs w:val="24"/>
+              </w:rPr>
+              <w:t>眼膜</w:t>
             </w:r>
             <w:r>
               <w:rPr>
@@ -5262,7 +4983,6 @@
             <w:pPr>
               <w:jc w:val="left"/>
               <w:rPr>
-                <w:rFonts w:hint="eastAsia"/>
                 <w:color w:val="000000" w:themeColor="text1"/>
                 <w:sz w:val="24"/>
                 <w:szCs w:val="24"/>
@@ -5295,28 +5015,19 @@
             <w:pPr>
               <w:jc w:val="left"/>
               <w:rPr>
-                <w:rFonts w:hint="eastAsia"/>
-                <w:color w:val="000000" w:themeColor="text1"/>
-                <w:sz w:val="24"/>
-                <w:szCs w:val="24"/>
-              </w:rPr>
-            </w:pPr>
-            <w:r>
-              <w:rPr>
-                <w:rFonts w:hint="eastAsia"/>
-                <w:color w:val="000000" w:themeColor="text1"/>
-                <w:sz w:val="24"/>
-                <w:szCs w:val="24"/>
-              </w:rPr>
-              <w:t>T</w:t>
-            </w:r>
-            <w:r>
-              <w:rPr>
-                <w:color w:val="000000" w:themeColor="text1"/>
-                <w:sz w:val="24"/>
-                <w:szCs w:val="24"/>
-              </w:rPr>
-              <w:t xml:space="preserve"> </w:t>
+                <w:color w:val="000000" w:themeColor="text1"/>
+                <w:sz w:val="24"/>
+                <w:szCs w:val="24"/>
+              </w:rPr>
+            </w:pPr>
+            <w:r>
+              <w:rPr>
+                <w:rFonts w:hint="eastAsia"/>
+                <w:color w:val="000000" w:themeColor="text1"/>
+                <w:sz w:val="24"/>
+                <w:szCs w:val="24"/>
+              </w:rPr>
+              <w:t>眼膜</w:t>
             </w:r>
             <w:r>
               <w:rPr>
@@ -5369,7 +5080,6 @@
             <w:pPr>
               <w:jc w:val="left"/>
               <w:rPr>
-                <w:rFonts w:hint="eastAsia"/>
                 <w:color w:val="000000" w:themeColor="text1"/>
                 <w:sz w:val="24"/>
                 <w:szCs w:val="24"/>
@@ -5402,28 +5112,19 @@
             <w:pPr>
               <w:jc w:val="left"/>
               <w:rPr>
-                <w:rFonts w:hint="eastAsia"/>
-                <w:color w:val="000000" w:themeColor="text1"/>
-                <w:sz w:val="24"/>
-                <w:szCs w:val="24"/>
-              </w:rPr>
-            </w:pPr>
-            <w:r>
-              <w:rPr>
-                <w:rFonts w:hint="eastAsia"/>
-                <w:color w:val="000000" w:themeColor="text1"/>
-                <w:sz w:val="24"/>
-                <w:szCs w:val="24"/>
-              </w:rPr>
-              <w:t>F</w:t>
-            </w:r>
-            <w:r>
-              <w:rPr>
-                <w:color w:val="000000" w:themeColor="text1"/>
-                <w:sz w:val="24"/>
-                <w:szCs w:val="24"/>
-              </w:rPr>
-              <w:t xml:space="preserve"> </w:t>
+                <w:color w:val="000000" w:themeColor="text1"/>
+                <w:sz w:val="24"/>
+                <w:szCs w:val="24"/>
+              </w:rPr>
+            </w:pPr>
+            <w:r>
+              <w:rPr>
+                <w:rFonts w:hint="eastAsia"/>
+                <w:color w:val="000000" w:themeColor="text1"/>
+                <w:sz w:val="24"/>
+                <w:szCs w:val="24"/>
+              </w:rPr>
+              <w:t>颈膜</w:t>
             </w:r>
             <w:r>
               <w:rPr>
@@ -5476,7 +5177,6 @@
             <w:pPr>
               <w:jc w:val="left"/>
               <w:rPr>
-                <w:rFonts w:hint="eastAsia"/>
                 <w:color w:val="000000" w:themeColor="text1"/>
                 <w:sz w:val="24"/>
                 <w:szCs w:val="24"/>
@@ -5509,28 +5209,19 @@
             <w:pPr>
               <w:jc w:val="left"/>
               <w:rPr>
-                <w:rFonts w:hint="eastAsia"/>
-                <w:color w:val="000000" w:themeColor="text1"/>
-                <w:sz w:val="24"/>
-                <w:szCs w:val="24"/>
-              </w:rPr>
-            </w:pPr>
-            <w:r>
-              <w:rPr>
-                <w:rFonts w:hint="eastAsia"/>
-                <w:color w:val="000000" w:themeColor="text1"/>
-                <w:sz w:val="24"/>
-                <w:szCs w:val="24"/>
-              </w:rPr>
-              <w:t>F</w:t>
-            </w:r>
-            <w:r>
-              <w:rPr>
-                <w:color w:val="000000" w:themeColor="text1"/>
-                <w:sz w:val="24"/>
-                <w:szCs w:val="24"/>
-              </w:rPr>
-              <w:t xml:space="preserve"> </w:t>
+                <w:color w:val="000000" w:themeColor="text1"/>
+                <w:sz w:val="24"/>
+                <w:szCs w:val="24"/>
+              </w:rPr>
+            </w:pPr>
+            <w:r>
+              <w:rPr>
+                <w:rFonts w:hint="eastAsia"/>
+                <w:color w:val="000000" w:themeColor="text1"/>
+                <w:sz w:val="24"/>
+                <w:szCs w:val="24"/>
+              </w:rPr>
+              <w:t>颈膜</w:t>
             </w:r>
             <w:r>
               <w:rPr>
@@ -5583,7 +5274,6 @@
             <w:pPr>
               <w:jc w:val="left"/>
               <w:rPr>
-                <w:rFonts w:hint="eastAsia"/>
                 <w:color w:val="000000" w:themeColor="text1"/>
                 <w:sz w:val="24"/>
                 <w:szCs w:val="24"/>
@@ -5616,28 +5306,19 @@
             <w:pPr>
               <w:jc w:val="left"/>
               <w:rPr>
-                <w:rFonts w:hint="eastAsia"/>
-                <w:color w:val="000000" w:themeColor="text1"/>
-                <w:sz w:val="24"/>
-                <w:szCs w:val="24"/>
-              </w:rPr>
-            </w:pPr>
-            <w:r>
-              <w:rPr>
-                <w:rFonts w:hint="eastAsia"/>
-                <w:color w:val="000000" w:themeColor="text1"/>
-                <w:sz w:val="24"/>
-                <w:szCs w:val="24"/>
-              </w:rPr>
-              <w:t>F</w:t>
-            </w:r>
-            <w:r>
-              <w:rPr>
-                <w:color w:val="000000" w:themeColor="text1"/>
-                <w:sz w:val="24"/>
-                <w:szCs w:val="24"/>
-              </w:rPr>
-              <w:t xml:space="preserve"> </w:t>
+                <w:color w:val="000000" w:themeColor="text1"/>
+                <w:sz w:val="24"/>
+                <w:szCs w:val="24"/>
+              </w:rPr>
+            </w:pPr>
+            <w:r>
+              <w:rPr>
+                <w:rFonts w:hint="eastAsia"/>
+                <w:color w:val="000000" w:themeColor="text1"/>
+                <w:sz w:val="24"/>
+                <w:szCs w:val="24"/>
+              </w:rPr>
+              <w:t>颈膜</w:t>
             </w:r>
             <w:r>
               <w:rPr>
@@ -5690,7 +5371,6 @@
             <w:pPr>
               <w:jc w:val="left"/>
               <w:rPr>
-                <w:rFonts w:hint="eastAsia"/>
                 <w:color w:val="000000" w:themeColor="text1"/>
                 <w:sz w:val="24"/>
                 <w:szCs w:val="24"/>
@@ -5723,28 +5403,19 @@
             <w:pPr>
               <w:jc w:val="left"/>
               <w:rPr>
-                <w:rFonts w:hint="eastAsia"/>
-                <w:color w:val="000000" w:themeColor="text1"/>
-                <w:sz w:val="24"/>
-                <w:szCs w:val="24"/>
-              </w:rPr>
-            </w:pPr>
-            <w:r>
-              <w:rPr>
-                <w:rFonts w:hint="eastAsia"/>
-                <w:color w:val="000000" w:themeColor="text1"/>
-                <w:sz w:val="24"/>
-                <w:szCs w:val="24"/>
-              </w:rPr>
-              <w:t>F</w:t>
-            </w:r>
-            <w:r>
-              <w:rPr>
-                <w:color w:val="000000" w:themeColor="text1"/>
-                <w:sz w:val="24"/>
-                <w:szCs w:val="24"/>
-              </w:rPr>
-              <w:t xml:space="preserve"> </w:t>
+                <w:color w:val="000000" w:themeColor="text1"/>
+                <w:sz w:val="24"/>
+                <w:szCs w:val="24"/>
+              </w:rPr>
+            </w:pPr>
+            <w:r>
+              <w:rPr>
+                <w:rFonts w:hint="eastAsia"/>
+                <w:color w:val="000000" w:themeColor="text1"/>
+                <w:sz w:val="24"/>
+                <w:szCs w:val="24"/>
+              </w:rPr>
+              <w:t>颈膜</w:t>
             </w:r>
             <w:r>
               <w:rPr>
@@ -5885,6 +5556,7 @@
                 <w:sz w:val="24"/>
                 <w:szCs w:val="24"/>
               </w:rPr>
+              <w:lastRenderedPageBreak/>
               <w:t>数据长度</w:t>
             </w:r>
           </w:p>
@@ -5903,7 +5575,6 @@
                 <w:szCs w:val="24"/>
               </w:rPr>
             </w:pPr>
-            <w:proofErr w:type="gramStart"/>
             <w:r>
               <w:rPr>
                 <w:rFonts w:hint="eastAsia"/>
@@ -5913,7 +5584,6 @@
               </w:rPr>
               <w:t>字节位</w:t>
             </w:r>
-            <w:proofErr w:type="gramEnd"/>
           </w:p>
         </w:tc>
         <w:tc>
@@ -5992,7 +5662,6 @@
                 <w:sz w:val="24"/>
                 <w:szCs w:val="24"/>
               </w:rPr>
-              <w:lastRenderedPageBreak/>
               <w:t>1</w:t>
             </w:r>
             <w:r>
@@ -6292,7 +5961,6 @@
                 <w:szCs w:val="24"/>
               </w:rPr>
             </w:pPr>
-            <w:proofErr w:type="gramStart"/>
             <w:r>
               <w:rPr>
                 <w:rFonts w:hint="eastAsia"/>
@@ -6302,7 +5970,6 @@
               </w:rPr>
               <w:t>字节位</w:t>
             </w:r>
-            <w:proofErr w:type="gramEnd"/>
           </w:p>
         </w:tc>
         <w:tc>
@@ -6615,7 +6282,6 @@
                 <w:szCs w:val="24"/>
               </w:rPr>
             </w:pPr>
-            <w:proofErr w:type="gramStart"/>
             <w:r>
               <w:rPr>
                 <w:rFonts w:hint="eastAsia"/>
@@ -6625,7 +6291,6 @@
               </w:rPr>
               <w:t>字节位</w:t>
             </w:r>
-            <w:proofErr w:type="gramEnd"/>
           </w:p>
         </w:tc>
         <w:tc>
@@ -7025,7 +6690,6 @@
                 <w:szCs w:val="24"/>
               </w:rPr>
             </w:pPr>
-            <w:proofErr w:type="gramStart"/>
             <w:r>
               <w:rPr>
                 <w:rFonts w:hint="eastAsia"/>
@@ -7035,7 +6699,6 @@
               </w:rPr>
               <w:t>字节位</w:t>
             </w:r>
-            <w:proofErr w:type="gramEnd"/>
           </w:p>
         </w:tc>
         <w:tc>
@@ -7407,7 +7070,6 @@
                 <w:szCs w:val="24"/>
               </w:rPr>
             </w:pPr>
-            <w:proofErr w:type="gramStart"/>
             <w:r>
               <w:rPr>
                 <w:rFonts w:hint="eastAsia"/>
@@ -7417,7 +7079,6 @@
               </w:rPr>
               <w:t>字节位</w:t>
             </w:r>
-            <w:proofErr w:type="gramEnd"/>
           </w:p>
         </w:tc>
         <w:tc>
@@ -7829,36 +7490,7 @@
                 <w:sz w:val="24"/>
                 <w:szCs w:val="24"/>
               </w:rPr>
-              <w:t>基础</w:t>
-            </w:r>
-            <w:proofErr w:type="gramStart"/>
-            <w:r>
-              <w:rPr>
-                <w:rFonts w:hint="eastAsia"/>
-                <w:color w:val="FF0000"/>
-                <w:sz w:val="24"/>
-                <w:szCs w:val="24"/>
-              </w:rPr>
-              <w:t>液</w:t>
-            </w:r>
-            <w:r>
-              <w:rPr>
-                <w:rFonts w:hint="eastAsia"/>
-                <w:color w:val="FF0000"/>
-                <w:sz w:val="24"/>
-                <w:szCs w:val="24"/>
-              </w:rPr>
-              <w:t>动作</w:t>
-            </w:r>
-            <w:proofErr w:type="gramEnd"/>
-            <w:r>
-              <w:rPr>
-                <w:rFonts w:hint="eastAsia"/>
-                <w:color w:val="FF0000"/>
-                <w:sz w:val="24"/>
-                <w:szCs w:val="24"/>
-              </w:rPr>
-              <w:t>中</w:t>
+              <w:t>基础液动作中</w:t>
             </w:r>
           </w:p>
         </w:tc>
@@ -10160,7 +9792,6 @@
                 <w:szCs w:val="24"/>
               </w:rPr>
             </w:pPr>
-            <w:proofErr w:type="gramStart"/>
             <w:r>
               <w:rPr>
                 <w:rFonts w:hint="eastAsia"/>
@@ -10170,7 +9801,6 @@
               </w:rPr>
               <w:t>字节位</w:t>
             </w:r>
-            <w:proofErr w:type="gramEnd"/>
           </w:p>
         </w:tc>
         <w:tc>
@@ -10651,7 +10281,6 @@
                 <w:szCs w:val="24"/>
               </w:rPr>
             </w:pPr>
-            <w:proofErr w:type="gramStart"/>
             <w:r>
               <w:rPr>
                 <w:rFonts w:hint="eastAsia"/>
@@ -10661,7 +10290,6 @@
               </w:rPr>
               <w:t>字节位</w:t>
             </w:r>
-            <w:proofErr w:type="gramEnd"/>
           </w:p>
         </w:tc>
         <w:tc>
@@ -10878,16 +10506,7 @@
                 <w:sz w:val="24"/>
                 <w:szCs w:val="24"/>
               </w:rPr>
-              <w:t>Byte</w:t>
-            </w:r>
-            <w:r>
-              <w:rPr>
-                <w:rFonts w:hint="eastAsia"/>
-                <w:color w:val="000000" w:themeColor="text1"/>
-                <w:sz w:val="24"/>
-                <w:szCs w:val="24"/>
-              </w:rPr>
-              <w:t>1</w:t>
+              <w:t>Byte1</w:t>
             </w:r>
           </w:p>
         </w:tc>
@@ -10995,16 +10614,7 @@
                 <w:sz w:val="24"/>
                 <w:szCs w:val="24"/>
               </w:rPr>
-              <w:t>Byte</w:t>
-            </w:r>
-            <w:r>
-              <w:rPr>
-                <w:rFonts w:hint="eastAsia"/>
-                <w:color w:val="000000" w:themeColor="text1"/>
-                <w:sz w:val="24"/>
-                <w:szCs w:val="24"/>
-              </w:rPr>
-              <w:t>2</w:t>
+              <w:t>Byte2</w:t>
             </w:r>
           </w:p>
         </w:tc>
@@ -11226,7 +10836,6 @@
                 <w:szCs w:val="24"/>
               </w:rPr>
             </w:pPr>
-            <w:proofErr w:type="gramStart"/>
             <w:r>
               <w:rPr>
                 <w:rFonts w:hint="eastAsia"/>
@@ -11236,7 +10845,6 @@
               </w:rPr>
               <w:t>字节位</w:t>
             </w:r>
-            <w:proofErr w:type="gramEnd"/>
           </w:p>
         </w:tc>
         <w:tc>
@@ -11714,7 +11322,6 @@
                 <w:szCs w:val="24"/>
               </w:rPr>
             </w:pPr>
-            <w:proofErr w:type="gramStart"/>
             <w:r>
               <w:rPr>
                 <w:rFonts w:hint="eastAsia"/>
@@ -11724,7 +11331,6 @@
               </w:rPr>
               <w:t>字节位</w:t>
             </w:r>
-            <w:proofErr w:type="gramEnd"/>
           </w:p>
         </w:tc>
         <w:tc>
@@ -12120,7 +11726,6 @@
                 <w:szCs w:val="24"/>
               </w:rPr>
             </w:pPr>
-            <w:proofErr w:type="gramStart"/>
             <w:r>
               <w:rPr>
                 <w:rFonts w:hint="eastAsia"/>
@@ -12130,7 +11735,6 @@
               </w:rPr>
               <w:t>字节位</w:t>
             </w:r>
-            <w:proofErr w:type="gramEnd"/>
           </w:p>
         </w:tc>
         <w:tc>
@@ -12380,7 +11984,6 @@
       <w:pPr>
         <w:jc w:val="left"/>
         <w:rPr>
-          <w:rFonts w:hint="eastAsia"/>
           <w:color w:val="FF0000"/>
           <w:sz w:val="24"/>
           <w:szCs w:val="24"/>
@@ -12518,7 +12121,6 @@
                 <w:szCs w:val="24"/>
               </w:rPr>
             </w:pPr>
-            <w:proofErr w:type="gramStart"/>
             <w:r>
               <w:rPr>
                 <w:rFonts w:hint="eastAsia"/>
@@ -12528,7 +12130,6 @@
               </w:rPr>
               <w:t>字节位</w:t>
             </w:r>
-            <w:proofErr w:type="gramEnd"/>
           </w:p>
         </w:tc>
         <w:tc>
@@ -12779,7 +12380,6 @@
         <w:pStyle w:val="aa"/>
         <w:ind w:firstLineChars="0" w:firstLine="0"/>
         <w:rPr>
-          <w:rFonts w:hint="eastAsia"/>
           <w:sz w:val="18"/>
           <w:szCs w:val="18"/>
         </w:rPr>
@@ -12890,6 +12490,7 @@
                 <w:sz w:val="24"/>
                 <w:szCs w:val="24"/>
               </w:rPr>
+              <w:lastRenderedPageBreak/>
               <w:t>数据长度</w:t>
             </w:r>
           </w:p>
@@ -12908,7 +12509,6 @@
                 <w:szCs w:val="24"/>
               </w:rPr>
             </w:pPr>
-            <w:proofErr w:type="gramStart"/>
             <w:r>
               <w:rPr>
                 <w:rFonts w:hint="eastAsia"/>
@@ -12918,7 +12518,6 @@
               </w:rPr>
               <w:t>字节位</w:t>
             </w:r>
-            <w:proofErr w:type="gramEnd"/>
           </w:p>
         </w:tc>
         <w:tc>
@@ -12993,7 +12592,6 @@
                 <w:sz w:val="24"/>
                 <w:szCs w:val="24"/>
               </w:rPr>
-              <w:lastRenderedPageBreak/>
               <w:t>1</w:t>
             </w:r>
             <w:r>
@@ -13098,27 +12696,7 @@
           <w:sz w:val="18"/>
           <w:szCs w:val="18"/>
         </w:rPr>
-        <w:t>注：该指令用于在三个点位</w:t>
-      </w:r>
-      <w:proofErr w:type="gramStart"/>
-      <w:r>
-        <w:rPr>
-          <w:rFonts w:hint="eastAsia"/>
-          <w:color w:val="FF0000"/>
-          <w:sz w:val="18"/>
-          <w:szCs w:val="18"/>
-        </w:rPr>
-        <w:t>各滴一滴水</w:t>
-      </w:r>
-      <w:proofErr w:type="gramEnd"/>
-      <w:r>
-        <w:rPr>
-          <w:rFonts w:hint="eastAsia"/>
-          <w:color w:val="FF0000"/>
-          <w:sz w:val="18"/>
-          <w:szCs w:val="18"/>
-        </w:rPr>
-        <w:t>，检测是否校准成功</w:t>
+        <w:t>注：该指令用于在三个点位各滴一滴水，检测是否校准成功</w:t>
       </w:r>
     </w:p>
     <w:p>
@@ -13304,7 +12882,6 @@
         <w:t xml:space="preserve">  uint32_t </w:t>
       </w:r>
       <w:proofErr w:type="spellStart"/>
-      <w:proofErr w:type="gramStart"/>
       <w:r>
         <w:rPr>
           <w:rFonts w:hint="eastAsia"/>
@@ -13314,7 +12891,6 @@
         <w:t>i,j</w:t>
       </w:r>
       <w:proofErr w:type="spellEnd"/>
-      <w:proofErr w:type="gramEnd"/>
       <w:r>
         <w:rPr>
           <w:rFonts w:hint="eastAsia"/>
@@ -13357,25 +12933,7 @@
           <w:sz w:val="18"/>
           <w:szCs w:val="18"/>
         </w:rPr>
-        <w:t>=</w:t>
-      </w:r>
-      <w:proofErr w:type="gramStart"/>
-      <w:r>
-        <w:rPr>
-          <w:rFonts w:hint="eastAsia"/>
-          <w:sz w:val="18"/>
-          <w:szCs w:val="18"/>
-        </w:rPr>
-        <w:t>0;i</w:t>
-      </w:r>
-      <w:proofErr w:type="gramEnd"/>
-      <w:r>
-        <w:rPr>
-          <w:rFonts w:hint="eastAsia"/>
-          <w:sz w:val="18"/>
-          <w:szCs w:val="18"/>
-        </w:rPr>
-        <w:t>&lt;</w:t>
+        <w:t>=0;i&lt;</w:t>
       </w:r>
       <w:proofErr w:type="spellStart"/>
       <w:r>
@@ -13519,25 +13077,7 @@
           <w:sz w:val="18"/>
           <w:szCs w:val="18"/>
         </w:rPr>
-        <w:t xml:space="preserve">    for (j=</w:t>
-      </w:r>
-      <w:proofErr w:type="gramStart"/>
-      <w:r>
-        <w:rPr>
-          <w:rFonts w:hint="eastAsia"/>
-          <w:sz w:val="18"/>
-          <w:szCs w:val="18"/>
-        </w:rPr>
-        <w:t>0;j</w:t>
-      </w:r>
-      <w:proofErr w:type="gramEnd"/>
-      <w:r>
-        <w:rPr>
-          <w:rFonts w:hint="eastAsia"/>
-          <w:sz w:val="18"/>
-          <w:szCs w:val="18"/>
-        </w:rPr>
-        <w:t>&lt;8;j++)</w:t>
+        <w:t xml:space="preserve">    for (j=0;j&lt;8;j++)</w:t>
       </w:r>
     </w:p>
     <w:p>
@@ -13663,25 +13203,7 @@
           <w:sz w:val="18"/>
           <w:szCs w:val="18"/>
         </w:rPr>
-        <w:t xml:space="preserve"> &gt;&gt;</w:t>
-      </w:r>
-      <w:proofErr w:type="gramStart"/>
-      <w:r>
-        <w:rPr>
-          <w:rFonts w:hint="eastAsia"/>
-          <w:sz w:val="18"/>
-          <w:szCs w:val="18"/>
-        </w:rPr>
-        <w:t>1 )</w:t>
-      </w:r>
-      <w:proofErr w:type="gramEnd"/>
-      <w:r>
-        <w:rPr>
-          <w:rFonts w:hint="eastAsia"/>
-          <w:sz w:val="18"/>
-          <w:szCs w:val="18"/>
-        </w:rPr>
-        <w:t xml:space="preserve"> ^ 0xa001;</w:t>
+        <w:t xml:space="preserve"> &gt;&gt;1 ) ^ 0xa001;</w:t>
       </w:r>
     </w:p>
     <w:p>
@@ -13861,19 +13383,9 @@
           <w:sz w:val="18"/>
           <w:szCs w:val="18"/>
         </w:rPr>
-        <w:t xml:space="preserve">  </w:t>
-      </w:r>
-      <w:proofErr w:type="gramStart"/>
-      <w:r>
-        <w:rPr>
-          <w:rFonts w:hint="eastAsia"/>
-          <w:sz w:val="18"/>
-          <w:szCs w:val="18"/>
-        </w:rPr>
-        <w:t>return(</w:t>
+        <w:t xml:space="preserve">  return(</w:t>
       </w:r>
       <w:proofErr w:type="spellStart"/>
-      <w:proofErr w:type="gramEnd"/>
       <w:r>
         <w:rPr>
           <w:rFonts w:hint="eastAsia"/>

</xml_diff>